<commit_message>
Added final program files
</commit_message>
<xml_diff>
--- a/doc/03_final_report.docx
+++ b/doc/03_final_report.docx
@@ -1487,8 +1487,6 @@
         </w:rPr>
         <w:t>This project implements a</w:t>
       </w:r>
-      <w:bookmarkStart w:id="0" w:name="_GoBack"/>
-      <w:bookmarkEnd w:id="0"/>
       <w:r>
         <w:rPr>
           <w:rFonts w:ascii="Times New Roman" w:hAnsi="Times New Roman" w:cs="Times New Roman"/>
@@ -1648,6 +1646,7 @@
         <w:spacing w:after="0" w:line="276" w:lineRule="auto"/>
         <w:rPr>
           <w:rFonts w:ascii="Times New Roman" w:hAnsi="Times New Roman" w:cs="Times New Roman"/>
+          <w:b/>
           <w:sz w:val="28"/>
           <w:szCs w:val="28"/>
           <w:u w:val="single"/>
@@ -1692,6 +1691,66 @@
           <w:sz w:val="28"/>
           <w:szCs w:val="28"/>
           <w:highlight w:val="lightGray"/>
+          <w:u w:val="single"/>
+        </w:rPr>
+        <w:t>No date (Feb – Mar)</w:t>
+      </w:r>
+      <w:r>
+        <w:rPr>
+          <w:rFonts w:ascii="Times New Roman" w:hAnsi="Times New Roman" w:cs="Times New Roman"/>
+          <w:b/>
+          <w:sz w:val="28"/>
+          <w:szCs w:val="28"/>
+          <w:highlight w:val="lightGray"/>
+        </w:rPr>
+        <w:t>]</w:t>
+      </w:r>
+    </w:p>
+    <w:p>
+      <w:pPr>
+        <w:spacing w:after="0" w:line="276" w:lineRule="auto"/>
+        <w:rPr>
+          <w:rFonts w:ascii="Times New Roman" w:hAnsi="Times New Roman" w:cs="Times New Roman"/>
+          <w:sz w:val="28"/>
+          <w:szCs w:val="28"/>
+        </w:rPr>
+      </w:pPr>
+      <w:r>
+        <w:rPr>
+          <w:rFonts w:ascii="Times New Roman" w:hAnsi="Times New Roman" w:cs="Times New Roman"/>
+          <w:sz w:val="28"/>
+          <w:szCs w:val="28"/>
+        </w:rPr>
+        <w:t>Confirmed working operation of microcontroller, LEDs, and LCD display during ENEL 387 labs.</w:t>
+      </w:r>
+    </w:p>
+    <w:p>
+      <w:pPr>
+        <w:spacing w:after="0" w:line="276" w:lineRule="auto"/>
+        <w:rPr>
+          <w:rFonts w:ascii="Times New Roman" w:hAnsi="Times New Roman" w:cs="Times New Roman"/>
+          <w:b/>
+          <w:sz w:val="28"/>
+          <w:szCs w:val="28"/>
+        </w:rPr>
+      </w:pPr>
+      <w:r>
+        <w:rPr>
+          <w:rFonts w:ascii="Times New Roman" w:hAnsi="Times New Roman" w:cs="Times New Roman"/>
+          <w:sz w:val="28"/>
+          <w:szCs w:val="28"/>
+          <w:highlight w:val="lightGray"/>
+          <w:u w:val="single"/>
+        </w:rPr>
+        <w:t>[</w:t>
+      </w:r>
+      <w:r>
+        <w:rPr>
+          <w:rFonts w:ascii="Times New Roman" w:hAnsi="Times New Roman" w:cs="Times New Roman"/>
+          <w:b/>
+          <w:sz w:val="28"/>
+          <w:szCs w:val="28"/>
+          <w:highlight w:val="lightGray"/>
         </w:rPr>
         <w:t xml:space="preserve">Mar. </w:t>
       </w:r>
@@ -1741,6 +1800,14 @@
           <w:sz w:val="28"/>
           <w:szCs w:val="28"/>
         </w:rPr>
+        <w:t xml:space="preserve">Started tracking testing procedure. </w:t>
+      </w:r>
+      <w:r>
+        <w:rPr>
+          <w:rFonts w:ascii="Times New Roman" w:hAnsi="Times New Roman" w:cs="Times New Roman"/>
+          <w:sz w:val="28"/>
+          <w:szCs w:val="28"/>
+        </w:rPr>
         <w:t>Laid out components on breadboard and wired the thumbstick and the buzzer to interface with the microcontroller.</w:t>
       </w:r>
     </w:p>
@@ -1967,18 +2034,192 @@
           <w:sz w:val="28"/>
           <w:szCs w:val="28"/>
         </w:rPr>
-        <w:t>A</w:t>
-      </w:r>
-    </w:p>
-    <w:p>
-      <w:pPr>
-        <w:spacing w:after="0" w:line="276" w:lineRule="auto"/>
-        <w:rPr>
-          <w:rFonts w:ascii="Times New Roman" w:hAnsi="Times New Roman" w:cs="Times New Roman"/>
-          <w:sz w:val="28"/>
-          <w:szCs w:val="28"/>
-        </w:rPr>
-      </w:pPr>
+        <w:t xml:space="preserve">Wired the three buttons to the microcontroller </w:t>
+      </w:r>
+      <w:r>
+        <w:rPr>
+          <w:rFonts w:ascii="Times New Roman" w:hAnsi="Times New Roman" w:cs="Times New Roman"/>
+          <w:sz w:val="28"/>
+          <w:szCs w:val="28"/>
+        </w:rPr>
+        <w:t xml:space="preserve">following the electrical schematic </w:t>
+      </w:r>
+      <w:r>
+        <w:rPr>
+          <w:rFonts w:ascii="Times New Roman" w:hAnsi="Times New Roman" w:cs="Times New Roman"/>
+          <w:sz w:val="28"/>
+          <w:szCs w:val="28"/>
+        </w:rPr>
+        <w:t>and wrote a small test program to ascertain their correct operation. Button B worked as intended, but buttons A and MENU were stuck at ON state.</w:t>
+      </w:r>
+    </w:p>
+    <w:p>
+      <w:pPr>
+        <w:spacing w:after="0" w:line="276" w:lineRule="auto"/>
+        <w:rPr>
+          <w:rFonts w:ascii="Times New Roman" w:hAnsi="Times New Roman" w:cs="Times New Roman"/>
+          <w:b/>
+          <w:sz w:val="28"/>
+          <w:szCs w:val="28"/>
+        </w:rPr>
+      </w:pPr>
+      <w:r>
+        <w:rPr>
+          <w:rFonts w:ascii="Times New Roman" w:hAnsi="Times New Roman" w:cs="Times New Roman"/>
+          <w:sz w:val="28"/>
+          <w:szCs w:val="28"/>
+          <w:highlight w:val="lightGray"/>
+          <w:u w:val="single"/>
+        </w:rPr>
+        <w:t>[</w:t>
+      </w:r>
+      <w:r>
+        <w:rPr>
+          <w:rFonts w:ascii="Times New Roman" w:hAnsi="Times New Roman" w:cs="Times New Roman"/>
+          <w:b/>
+          <w:sz w:val="28"/>
+          <w:szCs w:val="28"/>
+          <w:highlight w:val="lightGray"/>
+        </w:rPr>
+        <w:t xml:space="preserve">Mar. </w:t>
+      </w:r>
+      <w:r>
+        <w:rPr>
+          <w:rFonts w:ascii="Times New Roman" w:hAnsi="Times New Roman" w:cs="Times New Roman"/>
+          <w:b/>
+          <w:sz w:val="28"/>
+          <w:szCs w:val="28"/>
+          <w:highlight w:val="lightGray"/>
+        </w:rPr>
+        <w:t>2</w:t>
+      </w:r>
+      <w:r>
+        <w:rPr>
+          <w:rFonts w:ascii="Times New Roman" w:hAnsi="Times New Roman" w:cs="Times New Roman"/>
+          <w:b/>
+          <w:sz w:val="28"/>
+          <w:szCs w:val="28"/>
+          <w:highlight w:val="lightGray"/>
+        </w:rPr>
+        <w:t>4</w:t>
+      </w:r>
+      <w:r>
+        <w:rPr>
+          <w:rFonts w:ascii="Times New Roman" w:hAnsi="Times New Roman" w:cs="Times New Roman"/>
+          <w:b/>
+          <w:sz w:val="28"/>
+          <w:szCs w:val="28"/>
+          <w:highlight w:val="lightGray"/>
+        </w:rPr>
+        <w:t>, 2017]</w:t>
+      </w:r>
+    </w:p>
+    <w:p>
+      <w:pPr>
+        <w:spacing w:after="0" w:line="276" w:lineRule="auto"/>
+        <w:rPr>
+          <w:rFonts w:ascii="Times New Roman" w:hAnsi="Times New Roman" w:cs="Times New Roman"/>
+          <w:sz w:val="28"/>
+          <w:szCs w:val="28"/>
+        </w:rPr>
+      </w:pPr>
+      <w:r>
+        <w:rPr>
+          <w:rFonts w:ascii="Times New Roman" w:hAnsi="Times New Roman" w:cs="Times New Roman"/>
+          <w:sz w:val="28"/>
+          <w:szCs w:val="28"/>
+        </w:rPr>
+        <w:t>Tested same program again, this time all buttons worked correctly. This might be an issue with some contacts, but I could not replicate it in my testing.</w:t>
+      </w:r>
+    </w:p>
+    <w:p>
+      <w:pPr>
+        <w:spacing w:after="0" w:line="276" w:lineRule="auto"/>
+        <w:rPr>
+          <w:rFonts w:ascii="Times New Roman" w:hAnsi="Times New Roman" w:cs="Times New Roman"/>
+          <w:b/>
+          <w:sz w:val="28"/>
+          <w:szCs w:val="28"/>
+        </w:rPr>
+      </w:pPr>
+      <w:r>
+        <w:rPr>
+          <w:rFonts w:ascii="Times New Roman" w:hAnsi="Times New Roman" w:cs="Times New Roman"/>
+          <w:sz w:val="28"/>
+          <w:szCs w:val="28"/>
+          <w:highlight w:val="lightGray"/>
+          <w:u w:val="single"/>
+        </w:rPr>
+        <w:t>[</w:t>
+      </w:r>
+      <w:r>
+        <w:rPr>
+          <w:rFonts w:ascii="Times New Roman" w:hAnsi="Times New Roman" w:cs="Times New Roman"/>
+          <w:b/>
+          <w:sz w:val="28"/>
+          <w:szCs w:val="28"/>
+          <w:highlight w:val="lightGray"/>
+        </w:rPr>
+        <w:t xml:space="preserve">Mar. </w:t>
+      </w:r>
+      <w:r>
+        <w:rPr>
+          <w:rFonts w:ascii="Times New Roman" w:hAnsi="Times New Roman" w:cs="Times New Roman"/>
+          <w:b/>
+          <w:sz w:val="28"/>
+          <w:szCs w:val="28"/>
+          <w:highlight w:val="lightGray"/>
+        </w:rPr>
+        <w:t>2</w:t>
+      </w:r>
+      <w:r>
+        <w:rPr>
+          <w:rFonts w:ascii="Times New Roman" w:hAnsi="Times New Roman" w:cs="Times New Roman"/>
+          <w:b/>
+          <w:sz w:val="28"/>
+          <w:szCs w:val="28"/>
+          <w:highlight w:val="lightGray"/>
+        </w:rPr>
+        <w:t>6</w:t>
+      </w:r>
+      <w:r>
+        <w:rPr>
+          <w:rFonts w:ascii="Times New Roman" w:hAnsi="Times New Roman" w:cs="Times New Roman"/>
+          <w:b/>
+          <w:sz w:val="28"/>
+          <w:szCs w:val="28"/>
+          <w:highlight w:val="lightGray"/>
+        </w:rPr>
+        <w:t>, 2017]</w:t>
+      </w:r>
+    </w:p>
+    <w:p>
+      <w:pPr>
+        <w:spacing w:after="0" w:line="276" w:lineRule="auto"/>
+        <w:rPr>
+          <w:rFonts w:ascii="Times New Roman" w:hAnsi="Times New Roman" w:cs="Times New Roman"/>
+          <w:sz w:val="28"/>
+          <w:szCs w:val="28"/>
+        </w:rPr>
+      </w:pPr>
+      <w:r>
+        <w:rPr>
+          <w:rFonts w:ascii="Times New Roman" w:hAnsi="Times New Roman" w:cs="Times New Roman"/>
+          <w:sz w:val="28"/>
+          <w:szCs w:val="28"/>
+        </w:rPr>
+        <w:t xml:space="preserve">Created a driver for the </w:t>
+      </w:r>
+      <w:r>
+        <w:rPr>
+          <w:rFonts w:ascii="Times New Roman" w:hAnsi="Times New Roman" w:cs="Times New Roman"/>
+          <w:sz w:val="28"/>
+          <w:szCs w:val="28"/>
+        </w:rPr>
+        <w:t>thumbstick to allow detection of 4 directions (positive and negative x and y axes) and tested with a simple program that turns on an LED corresponding to a direction of the thumbstick.</w:t>
+      </w:r>
+      <w:bookmarkStart w:id="0" w:name="_GoBack"/>
+      <w:bookmarkEnd w:id="0"/>
     </w:p>
     <w:sectPr>
       <w:headerReference w:type="default" r:id="rId9"/>
@@ -2089,7 +2330,7 @@
             <w:sz w:val="28"/>
             <w:szCs w:val="28"/>
           </w:rPr>
-          <w:t>4</w:t>
+          <w:t>5</w:t>
         </w:r>
         <w:r>
           <w:rPr>

</xml_diff>

<commit_message>
Add FSM, external interrupt handler for PD2 (Menu Button)
</commit_message>
<xml_diff>
--- a/doc/03_final_report.docx
+++ b/doc/03_final_report.docx
@@ -1661,6 +1661,502 @@
           <w:u w:val="single"/>
         </w:rPr>
         <w:lastRenderedPageBreak/>
+        <w:t>System States Table:</w:t>
+      </w:r>
+    </w:p>
+    <w:p>
+      <w:pPr>
+        <w:spacing w:after="0" w:line="276" w:lineRule="auto"/>
+        <w:rPr>
+          <w:rFonts w:ascii="Times New Roman" w:hAnsi="Times New Roman" w:cs="Times New Roman"/>
+          <w:sz w:val="28"/>
+          <w:szCs w:val="28"/>
+        </w:rPr>
+      </w:pPr>
+      <w:r>
+        <w:rPr>
+          <w:rFonts w:ascii="Times New Roman" w:hAnsi="Times New Roman" w:cs="Times New Roman"/>
+          <w:sz w:val="28"/>
+          <w:szCs w:val="28"/>
+        </w:rPr>
+        <w:t>The table below maps states to the indices that they are represented by in the program:</w:t>
+      </w:r>
+    </w:p>
+    <w:tbl>
+      <w:tblPr>
+        <w:tblStyle w:val="TableGrid"/>
+        <w:tblW w:w="0" w:type="auto"/>
+        <w:tblLook w:val="04A0" w:firstRow="1" w:lastRow="0" w:firstColumn="1" w:lastColumn="0" w:noHBand="0" w:noVBand="1"/>
+      </w:tblPr>
+      <w:tblGrid>
+        <w:gridCol w:w="1165"/>
+        <w:gridCol w:w="3240"/>
+        <w:gridCol w:w="2880"/>
+      </w:tblGrid>
+      <w:tr>
+        <w:tc>
+          <w:tcPr>
+            <w:tcW w:w="1165" w:type="dxa"/>
+          </w:tcPr>
+          <w:p>
+            <w:pPr>
+              <w:spacing w:line="276" w:lineRule="auto"/>
+              <w:rPr>
+                <w:rFonts w:ascii="Times New Roman" w:hAnsi="Times New Roman" w:cs="Times New Roman"/>
+                <w:b/>
+                <w:sz w:val="28"/>
+                <w:szCs w:val="28"/>
+              </w:rPr>
+            </w:pPr>
+            <w:r>
+              <w:rPr>
+                <w:rFonts w:ascii="Times New Roman" w:hAnsi="Times New Roman" w:cs="Times New Roman"/>
+                <w:b/>
+                <w:sz w:val="28"/>
+                <w:szCs w:val="28"/>
+              </w:rPr>
+              <w:t>INDEX</w:t>
+            </w:r>
+          </w:p>
+        </w:tc>
+        <w:tc>
+          <w:tcPr>
+            <w:tcW w:w="3240" w:type="dxa"/>
+          </w:tcPr>
+          <w:p>
+            <w:pPr>
+              <w:spacing w:line="276" w:lineRule="auto"/>
+              <w:rPr>
+                <w:rFonts w:ascii="Times New Roman" w:hAnsi="Times New Roman" w:cs="Times New Roman"/>
+                <w:b/>
+                <w:sz w:val="28"/>
+                <w:szCs w:val="28"/>
+              </w:rPr>
+            </w:pPr>
+            <w:r>
+              <w:rPr>
+                <w:rFonts w:ascii="Times New Roman" w:hAnsi="Times New Roman" w:cs="Times New Roman"/>
+                <w:b/>
+                <w:sz w:val="28"/>
+                <w:szCs w:val="28"/>
+              </w:rPr>
+              <w:t>STATE</w:t>
+            </w:r>
+          </w:p>
+        </w:tc>
+        <w:tc>
+          <w:tcPr>
+            <w:tcW w:w="2880" w:type="dxa"/>
+          </w:tcPr>
+          <w:p>
+            <w:pPr>
+              <w:spacing w:line="276" w:lineRule="auto"/>
+              <w:rPr>
+                <w:rFonts w:ascii="Times New Roman" w:hAnsi="Times New Roman" w:cs="Times New Roman"/>
+                <w:b/>
+                <w:sz w:val="28"/>
+                <w:szCs w:val="28"/>
+              </w:rPr>
+            </w:pPr>
+            <w:r>
+              <w:rPr>
+                <w:rFonts w:ascii="Times New Roman" w:hAnsi="Times New Roman" w:cs="Times New Roman"/>
+                <w:b/>
+                <w:sz w:val="28"/>
+                <w:szCs w:val="28"/>
+              </w:rPr>
+              <w:t>IMPLEMENTED IN</w:t>
+            </w:r>
+          </w:p>
+        </w:tc>
+      </w:tr>
+      <w:tr>
+        <w:tc>
+          <w:tcPr>
+            <w:tcW w:w="1165" w:type="dxa"/>
+          </w:tcPr>
+          <w:p>
+            <w:pPr>
+              <w:spacing w:line="276" w:lineRule="auto"/>
+              <w:rPr>
+                <w:rFonts w:ascii="Times New Roman" w:hAnsi="Times New Roman" w:cs="Times New Roman"/>
+                <w:sz w:val="28"/>
+                <w:szCs w:val="28"/>
+              </w:rPr>
+            </w:pPr>
+            <w:r>
+              <w:rPr>
+                <w:rFonts w:ascii="Times New Roman" w:hAnsi="Times New Roman" w:cs="Times New Roman"/>
+                <w:sz w:val="28"/>
+                <w:szCs w:val="28"/>
+              </w:rPr>
+              <w:t>0</w:t>
+            </w:r>
+          </w:p>
+        </w:tc>
+        <w:tc>
+          <w:tcPr>
+            <w:tcW w:w="3240" w:type="dxa"/>
+          </w:tcPr>
+          <w:p>
+            <w:pPr>
+              <w:spacing w:line="276" w:lineRule="auto"/>
+              <w:rPr>
+                <w:rFonts w:ascii="Times New Roman" w:hAnsi="Times New Roman" w:cs="Times New Roman"/>
+                <w:sz w:val="28"/>
+                <w:szCs w:val="28"/>
+              </w:rPr>
+            </w:pPr>
+            <w:r>
+              <w:rPr>
+                <w:rFonts w:ascii="Times New Roman" w:hAnsi="Times New Roman" w:cs="Times New Roman"/>
+                <w:sz w:val="28"/>
+                <w:szCs w:val="28"/>
+              </w:rPr>
+              <w:t>Splash</w:t>
+            </w:r>
+          </w:p>
+        </w:tc>
+        <w:tc>
+          <w:tcPr>
+            <w:tcW w:w="2880" w:type="dxa"/>
+          </w:tcPr>
+          <w:p>
+            <w:pPr>
+              <w:spacing w:line="276" w:lineRule="auto"/>
+              <w:rPr>
+                <w:rFonts w:ascii="Times New Roman" w:hAnsi="Times New Roman" w:cs="Times New Roman"/>
+                <w:sz w:val="28"/>
+                <w:szCs w:val="28"/>
+              </w:rPr>
+            </w:pPr>
+            <w:r>
+              <w:rPr>
+                <w:rFonts w:ascii="Times New Roman" w:hAnsi="Times New Roman" w:cs="Times New Roman"/>
+                <w:sz w:val="28"/>
+                <w:szCs w:val="28"/>
+              </w:rPr>
+              <w:t>prog_splash.c</w:t>
+            </w:r>
+          </w:p>
+        </w:tc>
+      </w:tr>
+      <w:tr>
+        <w:tc>
+          <w:tcPr>
+            <w:tcW w:w="1165" w:type="dxa"/>
+          </w:tcPr>
+          <w:p>
+            <w:pPr>
+              <w:spacing w:line="276" w:lineRule="auto"/>
+              <w:rPr>
+                <w:rFonts w:ascii="Times New Roman" w:hAnsi="Times New Roman" w:cs="Times New Roman"/>
+                <w:sz w:val="28"/>
+                <w:szCs w:val="28"/>
+              </w:rPr>
+            </w:pPr>
+            <w:r>
+              <w:rPr>
+                <w:rFonts w:ascii="Times New Roman" w:hAnsi="Times New Roman" w:cs="Times New Roman"/>
+                <w:sz w:val="28"/>
+                <w:szCs w:val="28"/>
+              </w:rPr>
+              <w:t>1</w:t>
+            </w:r>
+          </w:p>
+        </w:tc>
+        <w:tc>
+          <w:tcPr>
+            <w:tcW w:w="3240" w:type="dxa"/>
+          </w:tcPr>
+          <w:p>
+            <w:pPr>
+              <w:spacing w:line="276" w:lineRule="auto"/>
+              <w:rPr>
+                <w:rFonts w:ascii="Times New Roman" w:hAnsi="Times New Roman" w:cs="Times New Roman"/>
+                <w:sz w:val="28"/>
+                <w:szCs w:val="28"/>
+              </w:rPr>
+            </w:pPr>
+            <w:r>
+              <w:rPr>
+                <w:rFonts w:ascii="Times New Roman" w:hAnsi="Times New Roman" w:cs="Times New Roman"/>
+                <w:sz w:val="28"/>
+                <w:szCs w:val="28"/>
+              </w:rPr>
+              <w:t>Main Menu</w:t>
+            </w:r>
+          </w:p>
+        </w:tc>
+        <w:tc>
+          <w:tcPr>
+            <w:tcW w:w="2880" w:type="dxa"/>
+          </w:tcPr>
+          <w:p>
+            <w:pPr>
+              <w:spacing w:line="276" w:lineRule="auto"/>
+              <w:rPr>
+                <w:rFonts w:ascii="Times New Roman" w:hAnsi="Times New Roman" w:cs="Times New Roman"/>
+                <w:sz w:val="28"/>
+                <w:szCs w:val="28"/>
+              </w:rPr>
+            </w:pPr>
+            <w:r>
+              <w:rPr>
+                <w:rFonts w:ascii="Times New Roman" w:hAnsi="Times New Roman" w:cs="Times New Roman"/>
+                <w:sz w:val="28"/>
+                <w:szCs w:val="28"/>
+              </w:rPr>
+              <w:t>prog_main.c</w:t>
+            </w:r>
+          </w:p>
+        </w:tc>
+      </w:tr>
+      <w:tr>
+        <w:tc>
+          <w:tcPr>
+            <w:tcW w:w="1165" w:type="dxa"/>
+          </w:tcPr>
+          <w:p>
+            <w:pPr>
+              <w:spacing w:line="276" w:lineRule="auto"/>
+              <w:rPr>
+                <w:rFonts w:ascii="Times New Roman" w:hAnsi="Times New Roman" w:cs="Times New Roman"/>
+                <w:sz w:val="28"/>
+                <w:szCs w:val="28"/>
+              </w:rPr>
+            </w:pPr>
+            <w:r>
+              <w:rPr>
+                <w:rFonts w:ascii="Times New Roman" w:hAnsi="Times New Roman" w:cs="Times New Roman"/>
+                <w:sz w:val="28"/>
+                <w:szCs w:val="28"/>
+              </w:rPr>
+              <w:t>2</w:t>
+            </w:r>
+          </w:p>
+        </w:tc>
+        <w:tc>
+          <w:tcPr>
+            <w:tcW w:w="3240" w:type="dxa"/>
+          </w:tcPr>
+          <w:p>
+            <w:pPr>
+              <w:spacing w:line="276" w:lineRule="auto"/>
+              <w:rPr>
+                <w:rFonts w:ascii="Times New Roman" w:hAnsi="Times New Roman" w:cs="Times New Roman"/>
+                <w:sz w:val="28"/>
+                <w:szCs w:val="28"/>
+              </w:rPr>
+            </w:pPr>
+            <w:r>
+              <w:rPr>
+                <w:rFonts w:ascii="Times New Roman" w:hAnsi="Times New Roman" w:cs="Times New Roman"/>
+                <w:sz w:val="28"/>
+                <w:szCs w:val="28"/>
+              </w:rPr>
+              <w:t>Game 1 – Snake</w:t>
+            </w:r>
+          </w:p>
+        </w:tc>
+        <w:tc>
+          <w:tcPr>
+            <w:tcW w:w="2880" w:type="dxa"/>
+          </w:tcPr>
+          <w:p>
+            <w:pPr>
+              <w:spacing w:line="276" w:lineRule="auto"/>
+              <w:rPr>
+                <w:rFonts w:ascii="Times New Roman" w:hAnsi="Times New Roman" w:cs="Times New Roman"/>
+                <w:sz w:val="28"/>
+                <w:szCs w:val="28"/>
+              </w:rPr>
+            </w:pPr>
+            <w:r>
+              <w:rPr>
+                <w:rFonts w:ascii="Times New Roman" w:hAnsi="Times New Roman" w:cs="Times New Roman"/>
+                <w:sz w:val="28"/>
+                <w:szCs w:val="28"/>
+              </w:rPr>
+              <w:t>prog_snake.c</w:t>
+            </w:r>
+          </w:p>
+        </w:tc>
+      </w:tr>
+      <w:tr>
+        <w:tc>
+          <w:tcPr>
+            <w:tcW w:w="1165" w:type="dxa"/>
+          </w:tcPr>
+          <w:p>
+            <w:pPr>
+              <w:spacing w:line="276" w:lineRule="auto"/>
+              <w:rPr>
+                <w:rFonts w:ascii="Times New Roman" w:hAnsi="Times New Roman" w:cs="Times New Roman"/>
+                <w:sz w:val="28"/>
+                <w:szCs w:val="28"/>
+              </w:rPr>
+            </w:pPr>
+            <w:r>
+              <w:rPr>
+                <w:rFonts w:ascii="Times New Roman" w:hAnsi="Times New Roman" w:cs="Times New Roman"/>
+                <w:sz w:val="28"/>
+                <w:szCs w:val="28"/>
+              </w:rPr>
+              <w:t>3</w:t>
+            </w:r>
+          </w:p>
+        </w:tc>
+        <w:tc>
+          <w:tcPr>
+            <w:tcW w:w="3240" w:type="dxa"/>
+          </w:tcPr>
+          <w:p>
+            <w:pPr>
+              <w:spacing w:line="276" w:lineRule="auto"/>
+              <w:rPr>
+                <w:rFonts w:ascii="Times New Roman" w:hAnsi="Times New Roman" w:cs="Times New Roman"/>
+                <w:sz w:val="28"/>
+                <w:szCs w:val="28"/>
+              </w:rPr>
+            </w:pPr>
+            <w:r>
+              <w:rPr>
+                <w:rFonts w:ascii="Times New Roman" w:hAnsi="Times New Roman" w:cs="Times New Roman"/>
+                <w:sz w:val="28"/>
+                <w:szCs w:val="28"/>
+              </w:rPr>
+              <w:t>Game 2 – Tic-Tac-Toe</w:t>
+            </w:r>
+          </w:p>
+        </w:tc>
+        <w:tc>
+          <w:tcPr>
+            <w:tcW w:w="2880" w:type="dxa"/>
+          </w:tcPr>
+          <w:p>
+            <w:pPr>
+              <w:spacing w:line="276" w:lineRule="auto"/>
+              <w:rPr>
+                <w:rFonts w:ascii="Times New Roman" w:hAnsi="Times New Roman" w:cs="Times New Roman"/>
+                <w:sz w:val="28"/>
+                <w:szCs w:val="28"/>
+              </w:rPr>
+            </w:pPr>
+            <w:r>
+              <w:rPr>
+                <w:rFonts w:ascii="Times New Roman" w:hAnsi="Times New Roman" w:cs="Times New Roman"/>
+                <w:sz w:val="28"/>
+                <w:szCs w:val="28"/>
+              </w:rPr>
+              <w:t>prog_tictactoe.c</w:t>
+            </w:r>
+          </w:p>
+        </w:tc>
+      </w:tr>
+      <w:tr>
+        <w:tc>
+          <w:tcPr>
+            <w:tcW w:w="1165" w:type="dxa"/>
+          </w:tcPr>
+          <w:p>
+            <w:pPr>
+              <w:spacing w:line="276" w:lineRule="auto"/>
+              <w:rPr>
+                <w:rFonts w:ascii="Times New Roman" w:hAnsi="Times New Roman" w:cs="Times New Roman"/>
+                <w:sz w:val="28"/>
+                <w:szCs w:val="28"/>
+              </w:rPr>
+            </w:pPr>
+            <w:r>
+              <w:rPr>
+                <w:rFonts w:ascii="Times New Roman" w:hAnsi="Times New Roman" w:cs="Times New Roman"/>
+                <w:sz w:val="28"/>
+                <w:szCs w:val="28"/>
+              </w:rPr>
+              <w:t>4</w:t>
+            </w:r>
+          </w:p>
+        </w:tc>
+        <w:tc>
+          <w:tcPr>
+            <w:tcW w:w="3240" w:type="dxa"/>
+          </w:tcPr>
+          <w:p>
+            <w:pPr>
+              <w:spacing w:line="276" w:lineRule="auto"/>
+              <w:rPr>
+                <w:rFonts w:ascii="Times New Roman" w:hAnsi="Times New Roman" w:cs="Times New Roman"/>
+                <w:sz w:val="28"/>
+                <w:szCs w:val="28"/>
+              </w:rPr>
+            </w:pPr>
+            <w:r>
+              <w:rPr>
+                <w:rFonts w:ascii="Times New Roman" w:hAnsi="Times New Roman" w:cs="Times New Roman"/>
+                <w:sz w:val="28"/>
+                <w:szCs w:val="28"/>
+              </w:rPr>
+              <w:t>Game 3 – Connect Four</w:t>
+            </w:r>
+          </w:p>
+        </w:tc>
+        <w:tc>
+          <w:tcPr>
+            <w:tcW w:w="2880" w:type="dxa"/>
+          </w:tcPr>
+          <w:p>
+            <w:pPr>
+              <w:spacing w:line="276" w:lineRule="auto"/>
+              <w:rPr>
+                <w:rFonts w:ascii="Times New Roman" w:hAnsi="Times New Roman" w:cs="Times New Roman"/>
+                <w:sz w:val="28"/>
+                <w:szCs w:val="28"/>
+              </w:rPr>
+            </w:pPr>
+            <w:r>
+              <w:rPr>
+                <w:rFonts w:ascii="Times New Roman" w:hAnsi="Times New Roman" w:cs="Times New Roman"/>
+                <w:sz w:val="28"/>
+                <w:szCs w:val="28"/>
+              </w:rPr>
+              <w:t>prog_connect4.c</w:t>
+            </w:r>
+          </w:p>
+        </w:tc>
+      </w:tr>
+    </w:tbl>
+    <w:p>
+      <w:pPr>
+        <w:spacing w:after="0" w:line="276" w:lineRule="auto"/>
+        <w:rPr>
+          <w:rFonts w:ascii="Times New Roman" w:hAnsi="Times New Roman" w:cs="Times New Roman"/>
+          <w:b/>
+          <w:sz w:val="28"/>
+          <w:szCs w:val="28"/>
+          <w:u w:val="single"/>
+        </w:rPr>
+      </w:pPr>
+    </w:p>
+    <w:p>
+      <w:pPr>
+        <w:spacing w:after="0" w:line="276" w:lineRule="auto"/>
+        <w:rPr>
+          <w:rFonts w:ascii="Times New Roman" w:hAnsi="Times New Roman" w:cs="Times New Roman"/>
+          <w:b/>
+          <w:sz w:val="28"/>
+          <w:szCs w:val="28"/>
+          <w:u w:val="single"/>
+        </w:rPr>
+      </w:pPr>
+      <w:r>
+        <w:rPr>
+          <w:rFonts w:ascii="Times New Roman" w:hAnsi="Times New Roman" w:cs="Times New Roman"/>
+          <w:b/>
+          <w:sz w:val="28"/>
+          <w:szCs w:val="28"/>
+          <w:u w:val="single"/>
+        </w:rPr>
         <w:t>Testing Documentation:</w:t>
       </w:r>
     </w:p>
@@ -2150,6 +2646,7 @@
           <w:highlight w:val="lightGray"/>
           <w:u w:val="single"/>
         </w:rPr>
+        <w:lastRenderedPageBreak/>
         <w:t>[</w:t>
       </w:r>
       <w:r>
@@ -2217,13 +2714,156 @@
           <w:szCs w:val="28"/>
         </w:rPr>
         <w:t>thumbstick to allow detection of 4 directions (positive and negative x and y axes) and tested with a simple program that turns on an LED corresponding to a direction of the thumbstick.</w:t>
+      </w:r>
+      <w:r>
+        <w:rPr>
+          <w:rFonts w:ascii="Times New Roman" w:hAnsi="Times New Roman" w:cs="Times New Roman"/>
+          <w:sz w:val="28"/>
+          <w:szCs w:val="28"/>
+        </w:rPr>
+        <w:t xml:space="preserve"> See diagram below for a graphical representation of the driver’s operation.</w:t>
+      </w:r>
+    </w:p>
+    <w:p>
+      <w:pPr>
+        <w:spacing w:after="0" w:line="276" w:lineRule="auto"/>
+        <w:jc w:val="center"/>
+        <w:rPr>
+          <w:rFonts w:ascii="Times New Roman" w:hAnsi="Times New Roman" w:cs="Times New Roman"/>
+          <w:sz w:val="28"/>
+          <w:szCs w:val="28"/>
+        </w:rPr>
+      </w:pPr>
+      <w:r>
+        <w:rPr>
+          <w:rFonts w:ascii="Times New Roman" w:hAnsi="Times New Roman" w:cs="Times New Roman"/>
+          <w:noProof/>
+          <w:sz w:val="28"/>
+          <w:szCs w:val="28"/>
+        </w:rPr>
+        <w:drawing>
+          <wp:inline distT="0" distB="0" distL="0" distR="0">
+            <wp:extent cx="4518837" cy="3202480"/>
+            <wp:effectExtent l="0" t="0" r="0" b="0"/>
+            <wp:docPr id="5" name="Picture 5" descr="C:\Users\Daniel Shevtsov\Downloads\thumbstick.png"/>
+            <wp:cNvGraphicFramePr>
+              <a:graphicFrameLocks xmlns:a="http://schemas.openxmlformats.org/drawingml/2006/main" noChangeAspect="1"/>
+            </wp:cNvGraphicFramePr>
+            <a:graphic xmlns:a="http://schemas.openxmlformats.org/drawingml/2006/main">
+              <a:graphicData uri="http://schemas.openxmlformats.org/drawingml/2006/picture">
+                <pic:pic xmlns:pic="http://schemas.openxmlformats.org/drawingml/2006/picture">
+                  <pic:nvPicPr>
+                    <pic:cNvPr id="0" name="Picture 2" descr="C:\Users\Daniel Shevtsov\Downloads\thumbstick.png"/>
+                    <pic:cNvPicPr>
+                      <a:picLocks noChangeAspect="1" noChangeArrowheads="1"/>
+                    </pic:cNvPicPr>
+                  </pic:nvPicPr>
+                  <pic:blipFill>
+                    <a:blip r:embed="rId9">
+                      <a:extLst>
+                        <a:ext uri="{28A0092B-C50C-407E-A947-70E740481C1C}">
+                          <a14:useLocalDpi xmlns:a14="http://schemas.microsoft.com/office/drawing/2010/main" val="0"/>
+                        </a:ext>
+                      </a:extLst>
+                    </a:blip>
+                    <a:srcRect/>
+                    <a:stretch>
+                      <a:fillRect/>
+                    </a:stretch>
+                  </pic:blipFill>
+                  <pic:spPr bwMode="auto">
+                    <a:xfrm>
+                      <a:off x="0" y="0"/>
+                      <a:ext cx="4525805" cy="3207418"/>
+                    </a:xfrm>
+                    <a:prstGeom prst="rect">
+                      <a:avLst/>
+                    </a:prstGeom>
+                    <a:noFill/>
+                    <a:ln>
+                      <a:noFill/>
+                    </a:ln>
+                  </pic:spPr>
+                </pic:pic>
+              </a:graphicData>
+            </a:graphic>
+          </wp:inline>
+        </w:drawing>
+      </w:r>
+    </w:p>
+    <w:p>
+      <w:pPr>
+        <w:spacing w:after="0" w:line="276" w:lineRule="auto"/>
+        <w:rPr>
+          <w:rFonts w:ascii="Times New Roman" w:hAnsi="Times New Roman" w:cs="Times New Roman"/>
+          <w:sz w:val="28"/>
+          <w:szCs w:val="28"/>
+        </w:rPr>
+      </w:pPr>
+    </w:p>
+    <w:p>
+      <w:pPr>
+        <w:spacing w:after="0" w:line="276" w:lineRule="auto"/>
+        <w:rPr>
+          <w:rFonts w:ascii="Times New Roman" w:hAnsi="Times New Roman" w:cs="Times New Roman"/>
+          <w:sz w:val="28"/>
+          <w:szCs w:val="28"/>
+        </w:rPr>
+      </w:pPr>
+      <w:r>
+        <w:rPr>
+          <w:rFonts w:ascii="Times New Roman" w:hAnsi="Times New Roman" w:cs="Times New Roman"/>
+          <w:sz w:val="28"/>
+          <w:szCs w:val="28"/>
+        </w:rPr>
+        <w:t xml:space="preserve">Created the basic skeleton for the state machine based on the state diagram and </w:t>
+      </w:r>
+      <w:r>
+        <w:rPr>
+          <w:rFonts w:ascii="Times New Roman" w:hAnsi="Times New Roman" w:cs="Times New Roman"/>
+          <w:sz w:val="28"/>
+          <w:szCs w:val="28"/>
+        </w:rPr>
+        <w:t>table. Each state prints out its own name to the LCD display to indicate which state is currently active. Created the interrupt handler for PD2 (Menu Button) as EXTI0_IRQHandler to always change state to main menu whenever menu button is pressed</w:t>
+      </w:r>
+      <w:r>
+        <w:rPr>
+          <w:rFonts w:ascii="Times New Roman" w:hAnsi="Times New Roman" w:cs="Times New Roman"/>
+          <w:sz w:val="28"/>
+          <w:szCs w:val="28"/>
+        </w:rPr>
+        <w:t xml:space="preserve"> (except</w:t>
+      </w:r>
+      <w:r>
+        <w:rPr>
+          <w:rFonts w:ascii="Times New Roman" w:hAnsi="Times New Roman" w:cs="Times New Roman"/>
+          <w:sz w:val="28"/>
+          <w:szCs w:val="28"/>
+        </w:rPr>
+        <w:t xml:space="preserve"> when the state is splash screen or main menu</w:t>
       </w:r>
       <w:bookmarkStart w:id="0" w:name="_GoBack"/>
       <w:bookmarkEnd w:id="0"/>
+      <w:r>
+        <w:rPr>
+          <w:rFonts w:ascii="Times New Roman" w:hAnsi="Times New Roman" w:cs="Times New Roman"/>
+          <w:sz w:val="28"/>
+          <w:szCs w:val="28"/>
+        </w:rPr>
+        <w:t>)</w:t>
+      </w:r>
+      <w:r>
+        <w:rPr>
+          <w:rFonts w:ascii="Times New Roman" w:hAnsi="Times New Roman" w:cs="Times New Roman"/>
+          <w:sz w:val="28"/>
+          <w:szCs w:val="28"/>
+        </w:rPr>
+        <w:t>.</w:t>
+      </w:r>
     </w:p>
     <w:sectPr>
-      <w:headerReference w:type="default" r:id="rId9"/>
-      <w:footerReference w:type="default" r:id="rId10"/>
+      <w:headerReference w:type="default" r:id="rId10"/>
+      <w:footerReference w:type="default" r:id="rId11"/>
       <w:pgSz w:w="12240" w:h="15840"/>
       <w:pgMar w:top="1440" w:right="1440" w:bottom="1440" w:left="1440" w:header="720" w:footer="720" w:gutter="0"/>
       <w:pgNumType w:start="0"/>
@@ -2330,7 +2970,7 @@
             <w:sz w:val="28"/>
             <w:szCs w:val="28"/>
           </w:rPr>
-          <w:t>5</w:t>
+          <w:t>6</w:t>
         </w:r>
         <w:r>
           <w:rPr>
@@ -3471,6 +4111,25 @@
       <w:contextualSpacing/>
     </w:pPr>
   </w:style>
+  <w:style w:type="table" w:styleId="TableGrid">
+    <w:name w:val="Table Grid"/>
+    <w:basedOn w:val="TableNormal"/>
+    <w:uiPriority w:val="39"/>
+    <w:rsid w:val="00F6421D"/>
+    <w:pPr>
+      <w:spacing w:after="0" w:line="240" w:lineRule="auto"/>
+    </w:pPr>
+    <w:tblPr>
+      <w:tblBorders>
+        <w:top w:val="single" w:sz="4" w:space="0" w:color="auto"/>
+        <w:left w:val="single" w:sz="4" w:space="0" w:color="auto"/>
+        <w:bottom w:val="single" w:sz="4" w:space="0" w:color="auto"/>
+        <w:right w:val="single" w:sz="4" w:space="0" w:color="auto"/>
+        <w:insideH w:val="single" w:sz="4" w:space="0" w:color="auto"/>
+        <w:insideV w:val="single" w:sz="4" w:space="0" w:color="auto"/>
+      </w:tblBorders>
+    </w:tblPr>
+  </w:style>
 </w:styles>
 </file>
 

</xml_diff>

<commit_message>
Completed tic-tac-toe game program,
</commit_message>
<xml_diff>
--- a/doc/03_final_report.docx
+++ b/doc/03_final_report.docx
@@ -3278,8 +3278,6 @@
         </w:rPr>
         <w:t xml:space="preserve"> of the</w:t>
       </w:r>
-      <w:bookmarkStart w:id="0" w:name="_GoBack"/>
-      <w:bookmarkEnd w:id="0"/>
       <w:r>
         <w:rPr>
           <w:rFonts w:ascii="Times New Roman" w:hAnsi="Times New Roman" w:cs="Times New Roman"/>
@@ -5861,6 +5859,7 @@
     </w:p>
     <w:p>
       <w:pPr>
+        <w:spacing w:after="0"/>
         <w:rPr>
           <w:rFonts w:ascii="Times New Roman" w:hAnsi="Times New Roman" w:cs="Times New Roman"/>
           <w:sz w:val="28"/>
@@ -6350,17 +6349,931 @@
     </w:tbl>
     <w:p>
       <w:pPr>
-        <w:rPr>
-          <w:rFonts w:ascii="Times New Roman" w:hAnsi="Times New Roman" w:cs="Times New Roman"/>
-          <w:sz w:val="28"/>
-          <w:szCs w:val="28"/>
-        </w:rPr>
-      </w:pPr>
-      <w:r>
-        <w:rPr>
-          <w:rFonts w:ascii="Times New Roman" w:hAnsi="Times New Roman" w:cs="Times New Roman"/>
-          <w:sz w:val="28"/>
-          <w:szCs w:val="28"/>
+        <w:spacing w:after="0"/>
+        <w:rPr>
+          <w:rFonts w:ascii="Times New Roman" w:hAnsi="Times New Roman" w:cs="Times New Roman"/>
+          <w:sz w:val="28"/>
+          <w:szCs w:val="28"/>
+        </w:rPr>
+      </w:pPr>
+      <w:r>
+        <w:rPr>
+          <w:rFonts w:ascii="Times New Roman" w:hAnsi="Times New Roman" w:cs="Times New Roman"/>
+          <w:sz w:val="28"/>
+          <w:szCs w:val="28"/>
+        </w:rPr>
+        <w:tab/>
+      </w:r>
+      <w:r>
+        <w:rPr>
+          <w:rFonts w:ascii="Times New Roman" w:hAnsi="Times New Roman" w:cs="Times New Roman"/>
+          <w:sz w:val="28"/>
+          <w:szCs w:val="28"/>
+        </w:rPr>
+        <w:t xml:space="preserve">Completed most of this game state, other than the process of checking the board </w:t>
+      </w:r>
+      <w:r>
+        <w:rPr>
+          <w:rFonts w:ascii="Times New Roman" w:hAnsi="Times New Roman" w:cs="Times New Roman"/>
+          <w:sz w:val="28"/>
+          <w:szCs w:val="28"/>
+        </w:rPr>
+        <w:t>to find a winner.</w:t>
+      </w:r>
+    </w:p>
+    <w:p>
+      <w:pPr>
+        <w:spacing w:after="0"/>
+        <w:rPr>
+          <w:rFonts w:ascii="Times New Roman" w:hAnsi="Times New Roman" w:cs="Times New Roman"/>
+          <w:sz w:val="28"/>
+          <w:szCs w:val="28"/>
+          <w:highlight w:val="lightGray"/>
+          <w:u w:val="single"/>
+        </w:rPr>
+      </w:pPr>
+      <w:r>
+        <w:rPr>
+          <w:rFonts w:ascii="Times New Roman" w:hAnsi="Times New Roman" w:cs="Times New Roman"/>
+          <w:sz w:val="28"/>
+          <w:szCs w:val="28"/>
+          <w:highlight w:val="lightGray"/>
+          <w:u w:val="single"/>
+        </w:rPr>
+        <w:br w:type="page"/>
+      </w:r>
+    </w:p>
+    <w:p>
+      <w:pPr>
+        <w:spacing w:after="0" w:line="276" w:lineRule="auto"/>
+        <w:rPr>
+          <w:rFonts w:ascii="Times New Roman" w:hAnsi="Times New Roman" w:cs="Times New Roman"/>
+          <w:b/>
+          <w:sz w:val="28"/>
+          <w:szCs w:val="28"/>
+        </w:rPr>
+      </w:pPr>
+      <w:r>
+        <w:rPr>
+          <w:rFonts w:ascii="Times New Roman" w:hAnsi="Times New Roman" w:cs="Times New Roman"/>
+          <w:sz w:val="28"/>
+          <w:szCs w:val="28"/>
+          <w:highlight w:val="lightGray"/>
+          <w:u w:val="single"/>
+        </w:rPr>
+        <w:lastRenderedPageBreak/>
+        <w:t>[</w:t>
+      </w:r>
+      <w:r>
+        <w:rPr>
+          <w:rFonts w:ascii="Times New Roman" w:hAnsi="Times New Roman" w:cs="Times New Roman"/>
+          <w:b/>
+          <w:sz w:val="28"/>
+          <w:szCs w:val="28"/>
+          <w:highlight w:val="lightGray"/>
+        </w:rPr>
+        <w:t xml:space="preserve">Mar. </w:t>
+      </w:r>
+      <w:r>
+        <w:rPr>
+          <w:rFonts w:ascii="Times New Roman" w:hAnsi="Times New Roman" w:cs="Times New Roman"/>
+          <w:b/>
+          <w:sz w:val="28"/>
+          <w:szCs w:val="28"/>
+          <w:highlight w:val="lightGray"/>
+        </w:rPr>
+        <w:t>30</w:t>
+      </w:r>
+      <w:r>
+        <w:rPr>
+          <w:rFonts w:ascii="Times New Roman" w:hAnsi="Times New Roman" w:cs="Times New Roman"/>
+          <w:b/>
+          <w:sz w:val="28"/>
+          <w:szCs w:val="28"/>
+          <w:highlight w:val="lightGray"/>
+        </w:rPr>
+        <w:t>, 2017]</w:t>
+      </w:r>
+    </w:p>
+    <w:p>
+      <w:pPr>
+        <w:spacing w:after="0"/>
+        <w:rPr>
+          <w:rFonts w:ascii="Times New Roman" w:hAnsi="Times New Roman" w:cs="Times New Roman"/>
+          <w:sz w:val="28"/>
+          <w:szCs w:val="28"/>
+        </w:rPr>
+      </w:pPr>
+      <w:r>
+        <w:rPr>
+          <w:rFonts w:ascii="Times New Roman" w:hAnsi="Times New Roman" w:cs="Times New Roman"/>
+          <w:sz w:val="28"/>
+          <w:szCs w:val="28"/>
+        </w:rPr>
+        <w:tab/>
+      </w:r>
+      <w:r>
+        <w:rPr>
+          <w:rFonts w:ascii="Times New Roman" w:hAnsi="Times New Roman" w:cs="Times New Roman"/>
+          <w:sz w:val="28"/>
+          <w:szCs w:val="28"/>
+        </w:rPr>
+        <w:t>Completed tic-tac-</w:t>
+      </w:r>
+      <w:r>
+        <w:rPr>
+          <w:rFonts w:ascii="Times New Roman" w:hAnsi="Times New Roman" w:cs="Times New Roman"/>
+          <w:sz w:val="28"/>
+          <w:szCs w:val="28"/>
+        </w:rPr>
+        <w:t>toe game</w:t>
+      </w:r>
+      <w:r>
+        <w:rPr>
+          <w:rFonts w:ascii="Times New Roman" w:hAnsi="Times New Roman" w:cs="Times New Roman"/>
+          <w:sz w:val="28"/>
+          <w:szCs w:val="28"/>
+        </w:rPr>
+        <w:t xml:space="preserve"> state</w:t>
+      </w:r>
+      <w:r>
+        <w:rPr>
+          <w:rFonts w:ascii="Times New Roman" w:hAnsi="Times New Roman" w:cs="Times New Roman"/>
+          <w:sz w:val="28"/>
+          <w:szCs w:val="28"/>
+        </w:rPr>
+        <w:t>.</w:t>
+      </w:r>
+      <w:r>
+        <w:rPr>
+          <w:rFonts w:ascii="Times New Roman" w:hAnsi="Times New Roman" w:cs="Times New Roman"/>
+          <w:sz w:val="28"/>
+          <w:szCs w:val="28"/>
+        </w:rPr>
+        <w:t xml:space="preserve"> Played a few times to </w:t>
+      </w:r>
+      <w:r>
+        <w:rPr>
+          <w:rFonts w:ascii="Times New Roman" w:hAnsi="Times New Roman" w:cs="Times New Roman"/>
+          <w:sz w:val="28"/>
+          <w:szCs w:val="28"/>
+        </w:rPr>
+        <w:t>test whether</w:t>
+      </w:r>
+      <w:r>
+        <w:rPr>
+          <w:rFonts w:ascii="Times New Roman" w:hAnsi="Times New Roman" w:cs="Times New Roman"/>
+          <w:sz w:val="28"/>
+          <w:szCs w:val="28"/>
+        </w:rPr>
+        <w:t xml:space="preserve"> the game resolves correctly in different situations (i.e. full row, full column, forward and back diagonals, all 9 cells filled and there was a winner, all 9 cells filled and there was not a winner).</w:t>
+      </w:r>
+    </w:p>
+    <w:p>
+      <w:pPr>
+        <w:spacing w:after="0"/>
+        <w:rPr>
+          <w:rFonts w:ascii="Times New Roman" w:hAnsi="Times New Roman" w:cs="Times New Roman"/>
+          <w:sz w:val="28"/>
+          <w:szCs w:val="28"/>
+        </w:rPr>
+      </w:pPr>
+      <w:r>
+        <w:rPr>
+          <w:rFonts w:ascii="Times New Roman" w:hAnsi="Times New Roman" w:cs="Times New Roman"/>
+          <w:sz w:val="28"/>
+          <w:szCs w:val="28"/>
+        </w:rPr>
+        <w:tab/>
+      </w:r>
+      <w:r>
+        <w:rPr>
+          <w:rFonts w:ascii="Times New Roman" w:hAnsi="Times New Roman" w:cs="Times New Roman"/>
+          <w:sz w:val="28"/>
+          <w:szCs w:val="28"/>
+        </w:rPr>
+        <w:t xml:space="preserve">Started programming Game 3 – Connect </w:t>
+      </w:r>
+      <w:r>
+        <w:rPr>
+          <w:rFonts w:ascii="Times New Roman" w:hAnsi="Times New Roman" w:cs="Times New Roman"/>
+          <w:sz w:val="28"/>
+          <w:szCs w:val="28"/>
+        </w:rPr>
+        <w:t>Four</w:t>
+      </w:r>
+      <w:r>
+        <w:rPr>
+          <w:rFonts w:ascii="Times New Roman" w:hAnsi="Times New Roman" w:cs="Times New Roman"/>
+          <w:sz w:val="28"/>
+          <w:szCs w:val="28"/>
+        </w:rPr>
+        <w:t xml:space="preserve">. Creating a simple version of the game in which a player must stack 4 of their icons either in a row, column or diagonally, similar to tic-tac-toe. </w:t>
+      </w:r>
+      <w:r>
+        <w:rPr>
+          <w:rFonts w:ascii="Times New Roman" w:hAnsi="Times New Roman" w:cs="Times New Roman"/>
+          <w:sz w:val="28"/>
+          <w:szCs w:val="28"/>
+        </w:rPr>
+        <w:t>Unlike tic-tac-toe, the player selects the column to drop their icon down to from the top of the column, so the player can move their selection cursor from right to left only.</w:t>
+      </w:r>
+      <w:r>
+        <w:rPr>
+          <w:rFonts w:ascii="Times New Roman" w:hAnsi="Times New Roman" w:cs="Times New Roman"/>
+          <w:sz w:val="28"/>
+          <w:szCs w:val="28"/>
+        </w:rPr>
+        <w:t xml:space="preserve"> A concept of the game is shown in the figure below</w:t>
+      </w:r>
+      <w:r>
+        <w:rPr>
+          <w:rFonts w:ascii="Times New Roman" w:hAnsi="Times New Roman" w:cs="Times New Roman"/>
+          <w:sz w:val="28"/>
+          <w:szCs w:val="28"/>
+        </w:rPr>
+        <w:t xml:space="preserve"> (area shaded blue represents cells that the user can select from)</w:t>
+      </w:r>
+      <w:r>
+        <w:rPr>
+          <w:rFonts w:ascii="Times New Roman" w:hAnsi="Times New Roman" w:cs="Times New Roman"/>
+          <w:sz w:val="28"/>
+          <w:szCs w:val="28"/>
+        </w:rPr>
+        <w:t>:</w:t>
+      </w:r>
+    </w:p>
+    <w:p>
+      <w:pPr>
+        <w:spacing w:after="0"/>
+        <w:rPr>
+          <w:rFonts w:ascii="Times New Roman" w:hAnsi="Times New Roman" w:cs="Times New Roman"/>
+          <w:sz w:val="28"/>
+          <w:szCs w:val="28"/>
+        </w:rPr>
+      </w:pPr>
+    </w:p>
+    <w:tbl>
+      <w:tblPr>
+        <w:tblStyle w:val="TableGrid"/>
+        <w:tblW w:w="0" w:type="auto"/>
+        <w:jc w:val="center"/>
+        <w:tblLook w:val="04A0" w:firstRow="1" w:lastRow="0" w:firstColumn="1" w:lastColumn="0" w:noHBand="0" w:noVBand="1"/>
+      </w:tblPr>
+      <w:tblGrid>
+        <w:gridCol w:w="445"/>
+        <w:gridCol w:w="450"/>
+        <w:gridCol w:w="450"/>
+        <w:gridCol w:w="450"/>
+        <w:gridCol w:w="450"/>
+      </w:tblGrid>
+      <w:tr>
+        <w:trPr>
+          <w:jc w:val="center"/>
+        </w:trPr>
+        <w:tc>
+          <w:tcPr>
+            <w:tcW w:w="445" w:type="dxa"/>
+            <w:tcBorders>
+              <w:top w:val="nil"/>
+              <w:left w:val="nil"/>
+              <w:bottom w:val="nil"/>
+              <w:right w:val="nil"/>
+            </w:tcBorders>
+          </w:tcPr>
+          <w:p>
+            <w:pPr>
+              <w:jc w:val="center"/>
+              <w:rPr>
+                <w:rFonts w:ascii="Consolas" w:hAnsi="Consolas" w:cs="Times New Roman"/>
+                <w:b/>
+                <w:sz w:val="28"/>
+                <w:szCs w:val="28"/>
+              </w:rPr>
+            </w:pPr>
+          </w:p>
+        </w:tc>
+        <w:tc>
+          <w:tcPr>
+            <w:tcW w:w="450" w:type="dxa"/>
+            <w:tcBorders>
+              <w:top w:val="nil"/>
+              <w:left w:val="nil"/>
+              <w:right w:val="nil"/>
+            </w:tcBorders>
+          </w:tcPr>
+          <w:p>
+            <w:pPr>
+              <w:jc w:val="center"/>
+              <w:rPr>
+                <w:rFonts w:ascii="Consolas" w:hAnsi="Consolas" w:cs="Times New Roman"/>
+                <w:b/>
+                <w:sz w:val="28"/>
+                <w:szCs w:val="28"/>
+              </w:rPr>
+            </w:pPr>
+            <w:r>
+              <w:rPr>
+                <w:rFonts w:ascii="Consolas" w:hAnsi="Consolas" w:cs="Times New Roman"/>
+                <w:b/>
+                <w:sz w:val="28"/>
+                <w:szCs w:val="28"/>
+              </w:rPr>
+              <w:t>0</w:t>
+            </w:r>
+          </w:p>
+        </w:tc>
+        <w:tc>
+          <w:tcPr>
+            <w:tcW w:w="450" w:type="dxa"/>
+            <w:tcBorders>
+              <w:top w:val="nil"/>
+              <w:left w:val="nil"/>
+              <w:right w:val="nil"/>
+            </w:tcBorders>
+          </w:tcPr>
+          <w:p>
+            <w:pPr>
+              <w:jc w:val="center"/>
+              <w:rPr>
+                <w:rFonts w:ascii="Consolas" w:hAnsi="Consolas" w:cs="Times New Roman"/>
+                <w:b/>
+                <w:sz w:val="28"/>
+                <w:szCs w:val="28"/>
+              </w:rPr>
+            </w:pPr>
+            <w:r>
+              <w:rPr>
+                <w:rFonts w:ascii="Consolas" w:hAnsi="Consolas" w:cs="Times New Roman"/>
+                <w:b/>
+                <w:sz w:val="28"/>
+                <w:szCs w:val="28"/>
+              </w:rPr>
+              <w:t>1</w:t>
+            </w:r>
+          </w:p>
+        </w:tc>
+        <w:tc>
+          <w:tcPr>
+            <w:tcW w:w="450" w:type="dxa"/>
+            <w:tcBorders>
+              <w:top w:val="nil"/>
+              <w:left w:val="nil"/>
+              <w:right w:val="nil"/>
+            </w:tcBorders>
+          </w:tcPr>
+          <w:p>
+            <w:pPr>
+              <w:jc w:val="center"/>
+              <w:rPr>
+                <w:rFonts w:ascii="Consolas" w:hAnsi="Consolas" w:cs="Times New Roman"/>
+                <w:b/>
+                <w:sz w:val="28"/>
+                <w:szCs w:val="28"/>
+              </w:rPr>
+            </w:pPr>
+            <w:r>
+              <w:rPr>
+                <w:rFonts w:ascii="Consolas" w:hAnsi="Consolas" w:cs="Times New Roman"/>
+                <w:b/>
+                <w:sz w:val="28"/>
+                <w:szCs w:val="28"/>
+              </w:rPr>
+              <w:t>2</w:t>
+            </w:r>
+          </w:p>
+        </w:tc>
+        <w:tc>
+          <w:tcPr>
+            <w:tcW w:w="450" w:type="dxa"/>
+            <w:tcBorders>
+              <w:top w:val="nil"/>
+              <w:left w:val="nil"/>
+              <w:right w:val="nil"/>
+            </w:tcBorders>
+          </w:tcPr>
+          <w:p>
+            <w:pPr>
+              <w:jc w:val="center"/>
+              <w:rPr>
+                <w:rFonts w:ascii="Consolas" w:hAnsi="Consolas" w:cs="Times New Roman"/>
+                <w:b/>
+                <w:sz w:val="28"/>
+                <w:szCs w:val="28"/>
+              </w:rPr>
+            </w:pPr>
+            <w:r>
+              <w:rPr>
+                <w:rFonts w:ascii="Consolas" w:hAnsi="Consolas" w:cs="Times New Roman"/>
+                <w:b/>
+                <w:sz w:val="28"/>
+                <w:szCs w:val="28"/>
+              </w:rPr>
+              <w:t>3</w:t>
+            </w:r>
+          </w:p>
+        </w:tc>
+      </w:tr>
+      <w:tr>
+        <w:trPr>
+          <w:jc w:val="center"/>
+        </w:trPr>
+        <w:tc>
+          <w:tcPr>
+            <w:tcW w:w="445" w:type="dxa"/>
+            <w:tcBorders>
+              <w:top w:val="nil"/>
+              <w:left w:val="nil"/>
+              <w:bottom w:val="nil"/>
+            </w:tcBorders>
+          </w:tcPr>
+          <w:p>
+            <w:pPr>
+              <w:jc w:val="center"/>
+              <w:rPr>
+                <w:rFonts w:ascii="Consolas" w:hAnsi="Consolas" w:cs="Times New Roman"/>
+                <w:b/>
+                <w:sz w:val="28"/>
+                <w:szCs w:val="28"/>
+              </w:rPr>
+            </w:pPr>
+            <w:r>
+              <w:rPr>
+                <w:rFonts w:ascii="Consolas" w:hAnsi="Consolas" w:cs="Times New Roman"/>
+                <w:b/>
+                <w:sz w:val="28"/>
+                <w:szCs w:val="28"/>
+              </w:rPr>
+              <w:t>0</w:t>
+            </w:r>
+          </w:p>
+        </w:tc>
+        <w:tc>
+          <w:tcPr>
+            <w:tcW w:w="450" w:type="dxa"/>
+            <w:shd w:val="clear" w:color="auto" w:fill="B4C6E7" w:themeFill="accent1" w:themeFillTint="66"/>
+          </w:tcPr>
+          <w:p>
+            <w:pPr>
+              <w:jc w:val="center"/>
+              <w:rPr>
+                <w:rFonts w:ascii="Consolas" w:hAnsi="Consolas" w:cs="Times New Roman"/>
+                <w:b/>
+                <w:sz w:val="28"/>
+                <w:szCs w:val="28"/>
+              </w:rPr>
+            </w:pPr>
+          </w:p>
+        </w:tc>
+        <w:tc>
+          <w:tcPr>
+            <w:tcW w:w="450" w:type="dxa"/>
+            <w:shd w:val="clear" w:color="auto" w:fill="B4C6E7" w:themeFill="accent1" w:themeFillTint="66"/>
+          </w:tcPr>
+          <w:p>
+            <w:pPr>
+              <w:jc w:val="center"/>
+              <w:rPr>
+                <w:rFonts w:ascii="Consolas" w:hAnsi="Consolas" w:cs="Times New Roman"/>
+                <w:b/>
+                <w:sz w:val="28"/>
+                <w:szCs w:val="28"/>
+              </w:rPr>
+            </w:pPr>
+          </w:p>
+        </w:tc>
+        <w:tc>
+          <w:tcPr>
+            <w:tcW w:w="450" w:type="dxa"/>
+            <w:shd w:val="clear" w:color="auto" w:fill="B4C6E7" w:themeFill="accent1" w:themeFillTint="66"/>
+          </w:tcPr>
+          <w:p>
+            <w:pPr>
+              <w:jc w:val="center"/>
+              <w:rPr>
+                <w:rFonts w:ascii="Consolas" w:hAnsi="Consolas" w:cs="Times New Roman"/>
+                <w:b/>
+                <w:sz w:val="28"/>
+                <w:szCs w:val="28"/>
+              </w:rPr>
+            </w:pPr>
+          </w:p>
+        </w:tc>
+        <w:tc>
+          <w:tcPr>
+            <w:tcW w:w="450" w:type="dxa"/>
+            <w:shd w:val="clear" w:color="auto" w:fill="B4C6E7" w:themeFill="accent1" w:themeFillTint="66"/>
+          </w:tcPr>
+          <w:p>
+            <w:pPr>
+              <w:jc w:val="center"/>
+              <w:rPr>
+                <w:rFonts w:ascii="Consolas" w:hAnsi="Consolas" w:cs="Times New Roman"/>
+                <w:b/>
+                <w:sz w:val="28"/>
+                <w:szCs w:val="28"/>
+              </w:rPr>
+            </w:pPr>
+          </w:p>
+        </w:tc>
+      </w:tr>
+      <w:tr>
+        <w:trPr>
+          <w:jc w:val="center"/>
+        </w:trPr>
+        <w:tc>
+          <w:tcPr>
+            <w:tcW w:w="445" w:type="dxa"/>
+            <w:tcBorders>
+              <w:top w:val="nil"/>
+              <w:left w:val="nil"/>
+              <w:bottom w:val="nil"/>
+            </w:tcBorders>
+          </w:tcPr>
+          <w:p>
+            <w:pPr>
+              <w:jc w:val="center"/>
+              <w:rPr>
+                <w:rFonts w:ascii="Consolas" w:hAnsi="Consolas" w:cs="Times New Roman"/>
+                <w:b/>
+                <w:sz w:val="28"/>
+                <w:szCs w:val="28"/>
+              </w:rPr>
+            </w:pPr>
+            <w:r>
+              <w:rPr>
+                <w:rFonts w:ascii="Consolas" w:hAnsi="Consolas" w:cs="Times New Roman"/>
+                <w:b/>
+                <w:sz w:val="28"/>
+                <w:szCs w:val="28"/>
+              </w:rPr>
+              <w:t>1</w:t>
+            </w:r>
+          </w:p>
+        </w:tc>
+        <w:tc>
+          <w:tcPr>
+            <w:tcW w:w="450" w:type="dxa"/>
+          </w:tcPr>
+          <w:p>
+            <w:pPr>
+              <w:jc w:val="center"/>
+              <w:rPr>
+                <w:rFonts w:ascii="Consolas" w:hAnsi="Consolas" w:cs="Times New Roman"/>
+                <w:b/>
+                <w:sz w:val="28"/>
+                <w:szCs w:val="28"/>
+              </w:rPr>
+            </w:pPr>
+          </w:p>
+        </w:tc>
+        <w:tc>
+          <w:tcPr>
+            <w:tcW w:w="450" w:type="dxa"/>
+          </w:tcPr>
+          <w:p>
+            <w:pPr>
+              <w:jc w:val="center"/>
+              <w:rPr>
+                <w:rFonts w:ascii="Consolas" w:hAnsi="Consolas" w:cs="Times New Roman"/>
+                <w:b/>
+                <w:sz w:val="28"/>
+                <w:szCs w:val="28"/>
+              </w:rPr>
+            </w:pPr>
+          </w:p>
+        </w:tc>
+        <w:tc>
+          <w:tcPr>
+            <w:tcW w:w="450" w:type="dxa"/>
+          </w:tcPr>
+          <w:p>
+            <w:pPr>
+              <w:jc w:val="center"/>
+              <w:rPr>
+                <w:rFonts w:ascii="Consolas" w:hAnsi="Consolas" w:cs="Times New Roman"/>
+                <w:b/>
+                <w:sz w:val="28"/>
+                <w:szCs w:val="28"/>
+              </w:rPr>
+            </w:pPr>
+            <w:r>
+              <w:rPr>
+                <w:rFonts w:ascii="Consolas" w:hAnsi="Consolas" w:cs="Times New Roman"/>
+                <w:b/>
+                <w:sz w:val="28"/>
+                <w:szCs w:val="28"/>
+              </w:rPr>
+              <w:t>A</w:t>
+            </w:r>
+          </w:p>
+        </w:tc>
+        <w:tc>
+          <w:tcPr>
+            <w:tcW w:w="450" w:type="dxa"/>
+          </w:tcPr>
+          <w:p>
+            <w:pPr>
+              <w:jc w:val="center"/>
+              <w:rPr>
+                <w:rFonts w:ascii="Consolas" w:hAnsi="Consolas" w:cs="Times New Roman"/>
+                <w:b/>
+                <w:sz w:val="28"/>
+                <w:szCs w:val="28"/>
+              </w:rPr>
+            </w:pPr>
+          </w:p>
+        </w:tc>
+      </w:tr>
+      <w:tr>
+        <w:trPr>
+          <w:jc w:val="center"/>
+        </w:trPr>
+        <w:tc>
+          <w:tcPr>
+            <w:tcW w:w="445" w:type="dxa"/>
+            <w:tcBorders>
+              <w:top w:val="nil"/>
+              <w:left w:val="nil"/>
+              <w:bottom w:val="nil"/>
+            </w:tcBorders>
+          </w:tcPr>
+          <w:p>
+            <w:pPr>
+              <w:jc w:val="center"/>
+              <w:rPr>
+                <w:rFonts w:ascii="Consolas" w:hAnsi="Consolas" w:cs="Times New Roman"/>
+                <w:b/>
+                <w:sz w:val="28"/>
+                <w:szCs w:val="28"/>
+              </w:rPr>
+            </w:pPr>
+            <w:r>
+              <w:rPr>
+                <w:rFonts w:ascii="Consolas" w:hAnsi="Consolas" w:cs="Times New Roman"/>
+                <w:b/>
+                <w:sz w:val="28"/>
+                <w:szCs w:val="28"/>
+              </w:rPr>
+              <w:t>2</w:t>
+            </w:r>
+          </w:p>
+        </w:tc>
+        <w:tc>
+          <w:tcPr>
+            <w:tcW w:w="450" w:type="dxa"/>
+          </w:tcPr>
+          <w:p>
+            <w:pPr>
+              <w:jc w:val="center"/>
+              <w:rPr>
+                <w:rFonts w:ascii="Consolas" w:hAnsi="Consolas" w:cs="Times New Roman"/>
+                <w:b/>
+                <w:sz w:val="28"/>
+                <w:szCs w:val="28"/>
+              </w:rPr>
+            </w:pPr>
+          </w:p>
+        </w:tc>
+        <w:tc>
+          <w:tcPr>
+            <w:tcW w:w="450" w:type="dxa"/>
+          </w:tcPr>
+          <w:p>
+            <w:pPr>
+              <w:jc w:val="center"/>
+              <w:rPr>
+                <w:rFonts w:ascii="Consolas" w:hAnsi="Consolas" w:cs="Times New Roman"/>
+                <w:b/>
+                <w:sz w:val="28"/>
+                <w:szCs w:val="28"/>
+              </w:rPr>
+            </w:pPr>
+            <w:r>
+              <w:rPr>
+                <w:rFonts w:ascii="Consolas" w:hAnsi="Consolas" w:cs="Times New Roman"/>
+                <w:b/>
+                <w:sz w:val="28"/>
+                <w:szCs w:val="28"/>
+              </w:rPr>
+              <w:t>B</w:t>
+            </w:r>
+          </w:p>
+        </w:tc>
+        <w:tc>
+          <w:tcPr>
+            <w:tcW w:w="450" w:type="dxa"/>
+          </w:tcPr>
+          <w:p>
+            <w:pPr>
+              <w:jc w:val="center"/>
+              <w:rPr>
+                <w:rFonts w:ascii="Consolas" w:hAnsi="Consolas" w:cs="Times New Roman"/>
+                <w:b/>
+                <w:sz w:val="28"/>
+                <w:szCs w:val="28"/>
+              </w:rPr>
+            </w:pPr>
+            <w:r>
+              <w:rPr>
+                <w:rFonts w:ascii="Consolas" w:hAnsi="Consolas" w:cs="Times New Roman"/>
+                <w:b/>
+                <w:sz w:val="28"/>
+                <w:szCs w:val="28"/>
+              </w:rPr>
+              <w:t>B</w:t>
+            </w:r>
+          </w:p>
+        </w:tc>
+        <w:tc>
+          <w:tcPr>
+            <w:tcW w:w="450" w:type="dxa"/>
+          </w:tcPr>
+          <w:p>
+            <w:pPr>
+              <w:jc w:val="center"/>
+              <w:rPr>
+                <w:rFonts w:ascii="Consolas" w:hAnsi="Consolas" w:cs="Times New Roman"/>
+                <w:b/>
+                <w:sz w:val="28"/>
+                <w:szCs w:val="28"/>
+              </w:rPr>
+            </w:pPr>
+          </w:p>
+        </w:tc>
+      </w:tr>
+      <w:tr>
+        <w:trPr>
+          <w:jc w:val="center"/>
+        </w:trPr>
+        <w:tc>
+          <w:tcPr>
+            <w:tcW w:w="445" w:type="dxa"/>
+            <w:tcBorders>
+              <w:top w:val="nil"/>
+              <w:left w:val="nil"/>
+              <w:bottom w:val="nil"/>
+            </w:tcBorders>
+          </w:tcPr>
+          <w:p>
+            <w:pPr>
+              <w:jc w:val="center"/>
+              <w:rPr>
+                <w:rFonts w:ascii="Consolas" w:hAnsi="Consolas" w:cs="Times New Roman"/>
+                <w:b/>
+                <w:sz w:val="28"/>
+                <w:szCs w:val="28"/>
+              </w:rPr>
+            </w:pPr>
+            <w:r>
+              <w:rPr>
+                <w:rFonts w:ascii="Consolas" w:hAnsi="Consolas" w:cs="Times New Roman"/>
+                <w:b/>
+                <w:sz w:val="28"/>
+                <w:szCs w:val="28"/>
+              </w:rPr>
+              <w:t>3</w:t>
+            </w:r>
+          </w:p>
+        </w:tc>
+        <w:tc>
+          <w:tcPr>
+            <w:tcW w:w="450" w:type="dxa"/>
+          </w:tcPr>
+          <w:p>
+            <w:pPr>
+              <w:jc w:val="center"/>
+              <w:rPr>
+                <w:rFonts w:ascii="Consolas" w:hAnsi="Consolas" w:cs="Times New Roman"/>
+                <w:b/>
+                <w:sz w:val="28"/>
+                <w:szCs w:val="28"/>
+              </w:rPr>
+            </w:pPr>
+            <w:r>
+              <w:rPr>
+                <w:rFonts w:ascii="Consolas" w:hAnsi="Consolas" w:cs="Times New Roman"/>
+                <w:b/>
+                <w:sz w:val="28"/>
+                <w:szCs w:val="28"/>
+              </w:rPr>
+              <w:t>A</w:t>
+            </w:r>
+          </w:p>
+        </w:tc>
+        <w:tc>
+          <w:tcPr>
+            <w:tcW w:w="450" w:type="dxa"/>
+          </w:tcPr>
+          <w:p>
+            <w:pPr>
+              <w:jc w:val="center"/>
+              <w:rPr>
+                <w:rFonts w:ascii="Consolas" w:hAnsi="Consolas" w:cs="Times New Roman"/>
+                <w:b/>
+                <w:sz w:val="28"/>
+                <w:szCs w:val="28"/>
+              </w:rPr>
+            </w:pPr>
+            <w:r>
+              <w:rPr>
+                <w:rFonts w:ascii="Consolas" w:hAnsi="Consolas" w:cs="Times New Roman"/>
+                <w:b/>
+                <w:sz w:val="28"/>
+                <w:szCs w:val="28"/>
+              </w:rPr>
+              <w:t>A</w:t>
+            </w:r>
+          </w:p>
+        </w:tc>
+        <w:tc>
+          <w:tcPr>
+            <w:tcW w:w="450" w:type="dxa"/>
+          </w:tcPr>
+          <w:p>
+            <w:pPr>
+              <w:jc w:val="center"/>
+              <w:rPr>
+                <w:rFonts w:ascii="Consolas" w:hAnsi="Consolas" w:cs="Times New Roman"/>
+                <w:b/>
+                <w:sz w:val="28"/>
+                <w:szCs w:val="28"/>
+              </w:rPr>
+            </w:pPr>
+            <w:r>
+              <w:rPr>
+                <w:rFonts w:ascii="Consolas" w:hAnsi="Consolas" w:cs="Times New Roman"/>
+                <w:b/>
+                <w:sz w:val="28"/>
+                <w:szCs w:val="28"/>
+              </w:rPr>
+              <w:t>B</w:t>
+            </w:r>
+          </w:p>
+        </w:tc>
+        <w:tc>
+          <w:tcPr>
+            <w:tcW w:w="450" w:type="dxa"/>
+          </w:tcPr>
+          <w:p>
+            <w:pPr>
+              <w:jc w:val="center"/>
+              <w:rPr>
+                <w:rFonts w:ascii="Consolas" w:hAnsi="Consolas" w:cs="Times New Roman"/>
+                <w:b/>
+                <w:sz w:val="28"/>
+                <w:szCs w:val="28"/>
+              </w:rPr>
+            </w:pPr>
+            <w:r>
+              <w:rPr>
+                <w:rFonts w:ascii="Consolas" w:hAnsi="Consolas" w:cs="Times New Roman"/>
+                <w:b/>
+                <w:sz w:val="28"/>
+                <w:szCs w:val="28"/>
+              </w:rPr>
+              <w:t>A</w:t>
+            </w:r>
+          </w:p>
+        </w:tc>
+      </w:tr>
+    </w:tbl>
+    <w:p>
+      <w:pPr>
+        <w:spacing w:after="0"/>
+        <w:rPr>
+          <w:rFonts w:ascii="Times New Roman" w:hAnsi="Times New Roman" w:cs="Times New Roman"/>
+          <w:sz w:val="28"/>
+          <w:szCs w:val="28"/>
+        </w:rPr>
+      </w:pPr>
+    </w:p>
+    <w:p>
+      <w:pPr>
+        <w:ind w:firstLine="720"/>
+        <w:rPr>
+          <w:rFonts w:ascii="Times New Roman" w:hAnsi="Times New Roman" w:cs="Times New Roman"/>
+          <w:b/>
+          <w:sz w:val="40"/>
+          <w:szCs w:val="40"/>
+        </w:rPr>
+      </w:pPr>
+      <w:bookmarkStart w:id="0" w:name="_GoBack"/>
+      <w:bookmarkEnd w:id="0"/>
+      <w:r>
+        <w:rPr>
+          <w:rFonts w:ascii="Times New Roman" w:hAnsi="Times New Roman" w:cs="Times New Roman"/>
+          <w:sz w:val="28"/>
+          <w:szCs w:val="28"/>
+        </w:rPr>
+        <w:t>Finished</w:t>
+      </w:r>
+      <w:r>
+        <w:rPr>
+          <w:rFonts w:ascii="Times New Roman" w:hAnsi="Times New Roman" w:cs="Times New Roman"/>
+          <w:b/>
+          <w:sz w:val="40"/>
+          <w:szCs w:val="40"/>
         </w:rPr>
         <w:br w:type="page"/>
       </w:r>
@@ -7339,7 +8252,7 @@
             <w:sz w:val="28"/>
             <w:szCs w:val="28"/>
           </w:rPr>
-          <w:t>8</w:t>
+          <w:t>11</w:t>
         </w:r>
         <w:r>
           <w:rPr>

</xml_diff>